<commit_message>
Tables models: add model formula to all tables
</commit_message>
<xml_diff>
--- a/Outputs/Table_bait_occupancy_models.docx
+++ b/Outputs/Table_bait_occupancy_models.docx
@@ -7,21 +7,23 @@
         <w:tblStyle w:val="Table"/>
         <w:tblW w:type="pct" w:w="5000"/>
         <w:tblLook w:firstRow="1" w:lastRow="0" w:firstColumn="0" w:lastColumn="0" w:noHBand="0" w:noVBand="0" w:val="0020"/>
+        <w:jc w:val="start"/>
       </w:tblPr>
       <w:tblGrid>
-        <w:gridCol w:w="1931"/>
-        <w:gridCol w:w="386"/>
-        <w:gridCol w:w="338"/>
-        <w:gridCol w:w="434"/>
-        <w:gridCol w:w="434"/>
-        <w:gridCol w:w="241"/>
-        <w:gridCol w:w="579"/>
-        <w:gridCol w:w="434"/>
-        <w:gridCol w:w="434"/>
-        <w:gridCol w:w="676"/>
-        <w:gridCol w:w="482"/>
-        <w:gridCol w:w="1014"/>
-        <w:gridCol w:w="531"/>
+        <w:gridCol w:w="503"/>
+        <w:gridCol w:w="5855"/>
+        <w:gridCol w:w="100"/>
+        <w:gridCol w:w="88"/>
+        <w:gridCol w:w="113"/>
+        <w:gridCol w:w="113"/>
+        <w:gridCol w:w="62"/>
+        <w:gridCol w:w="151"/>
+        <w:gridCol w:w="113"/>
+        <w:gridCol w:w="113"/>
+        <w:gridCol w:w="176"/>
+        <w:gridCol w:w="125"/>
+        <w:gridCol w:w="264"/>
+        <w:gridCol w:w="138"/>
       </w:tblGrid>
       <w:tr>
         <w:trPr>
@@ -47,6 +49,18 @@
               <w:jc w:val="left"/>
             </w:pPr>
             <w:r>
+              <w:t xml:space="preserve">mod_formula</w:t>
+            </w:r>
+          </w:p>
+        </w:tc>
+        <w:tc>
+          <w:tcPr/>
+          <w:p>
+            <w:pPr>
+              <w:pStyle w:val="Compact"/>
+              <w:jc w:val="left"/>
+            </w:pPr>
+            <w:r>
               <w:t xml:space="preserve">AICc</w:t>
             </w:r>
           </w:p>
@@ -205,6 +219,18 @@
               <w:jc w:val="left"/>
             </w:pPr>
             <w:r>
+              <w:t xml:space="preserve">cbind(traps_occupied, traps_empty) ~ 1</w:t>
+            </w:r>
+          </w:p>
+        </w:tc>
+        <w:tc>
+          <w:tcPr/>
+          <w:p>
+            <w:pPr>
+              <w:pStyle w:val="Compact"/>
+              <w:jc w:val="left"/>
+            </w:pPr>
+            <w:r>
               <w:t xml:space="preserve">1340.68</w:t>
             </w:r>
           </w:p>
@@ -359,6 +385,18 @@
               <w:jc w:val="left"/>
             </w:pPr>
             <w:r>
+              <w:t xml:space="preserve">cbind(traps_occupied, traps_empty) ~ bait_type</w:t>
+            </w:r>
+          </w:p>
+        </w:tc>
+        <w:tc>
+          <w:tcPr/>
+          <w:p>
+            <w:pPr>
+              <w:pStyle w:val="Compact"/>
+              <w:jc w:val="left"/>
+            </w:pPr>
+            <w:r>
               <w:t xml:space="preserve">1309.98</w:t>
             </w:r>
           </w:p>
@@ -517,6 +555,18 @@
               <w:jc w:val="left"/>
             </w:pPr>
             <w:r>
+              <w:t xml:space="preserve">cbind(traps_occupied, traps_empty) ~ poly(elevation_mean, 2)</w:t>
+            </w:r>
+          </w:p>
+        </w:tc>
+        <w:tc>
+          <w:tcPr/>
+          <w:p>
+            <w:pPr>
+              <w:pStyle w:val="Compact"/>
+              <w:jc w:val="left"/>
+            </w:pPr>
+            <w:r>
               <w:t xml:space="preserve">1146.66</w:t>
             </w:r>
           </w:p>
@@ -675,6 +725,18 @@
               <w:jc w:val="left"/>
             </w:pPr>
             <w:r>
+              <w:t xml:space="preserve">cbind(traps_occupied, traps_empty) ~ regions</w:t>
+            </w:r>
+          </w:p>
+        </w:tc>
+        <w:tc>
+          <w:tcPr/>
+          <w:p>
+            <w:pPr>
+              <w:pStyle w:val="Compact"/>
+              <w:jc w:val="left"/>
+            </w:pPr>
+            <w:r>
               <w:t xml:space="preserve">1336.48</w:t>
             </w:r>
           </w:p>
@@ -833,6 +895,18 @@
               <w:jc w:val="left"/>
             </w:pPr>
             <w:r>
+              <w:t xml:space="preserve">cbind(traps_occupied, traps_empty) ~ seasons</w:t>
+            </w:r>
+          </w:p>
+        </w:tc>
+        <w:tc>
+          <w:tcPr/>
+          <w:p>
+            <w:pPr>
+              <w:pStyle w:val="Compact"/>
+              <w:jc w:val="left"/>
+            </w:pPr>
+            <w:r>
               <w:t xml:space="preserve">1342.34</w:t>
             </w:r>
           </w:p>
@@ -987,6 +1061,18 @@
               <w:jc w:val="left"/>
             </w:pPr>
             <w:r>
+              <w:t xml:space="preserve">cbind(traps_occupied, traps_empty) ~ bait_type + poly(elevation_mean, 2)</w:t>
+            </w:r>
+          </w:p>
+        </w:tc>
+        <w:tc>
+          <w:tcPr/>
+          <w:p>
+            <w:pPr>
+              <w:pStyle w:val="Compact"/>
+              <w:jc w:val="left"/>
+            </w:pPr>
+            <w:r>
               <w:t xml:space="preserve">1083.45</w:t>
             </w:r>
           </w:p>
@@ -1145,6 +1231,18 @@
               <w:jc w:val="left"/>
             </w:pPr>
             <w:r>
+              <w:t xml:space="preserve">cbind(traps_occupied, traps_empty) ~ bait_type + poly(elevation_mean, 2) + bait_type:poly(elevation_mean, 2)</w:t>
+            </w:r>
+          </w:p>
+        </w:tc>
+        <w:tc>
+          <w:tcPr/>
+          <w:p>
+            <w:pPr>
+              <w:pStyle w:val="Compact"/>
+              <w:jc w:val="left"/>
+            </w:pPr>
+            <w:r>
               <w:t xml:space="preserve">1101.94</w:t>
             </w:r>
           </w:p>
@@ -1303,6 +1401,18 @@
               <w:jc w:val="left"/>
             </w:pPr>
             <w:r>
+              <w:t xml:space="preserve">cbind(traps_occupied, traps_empty) ~ bait_type + regions</w:t>
+            </w:r>
+          </w:p>
+        </w:tc>
+        <w:tc>
+          <w:tcPr/>
+          <w:p>
+            <w:pPr>
+              <w:pStyle w:val="Compact"/>
+              <w:jc w:val="left"/>
+            </w:pPr>
+            <w:r>
               <w:t xml:space="preserve">1305.61</w:t>
             </w:r>
           </w:p>
@@ -1461,6 +1571,18 @@
               <w:jc w:val="left"/>
             </w:pPr>
             <w:r>
+              <w:t xml:space="preserve">cbind(traps_occupied, traps_empty) ~ bait_type + regions + bait_type:regions</w:t>
+            </w:r>
+          </w:p>
+        </w:tc>
+        <w:tc>
+          <w:tcPr/>
+          <w:p>
+            <w:pPr>
+              <w:pStyle w:val="Compact"/>
+              <w:jc w:val="left"/>
+            </w:pPr>
+            <w:r>
               <w:t xml:space="preserve">1323.58</w:t>
             </w:r>
           </w:p>
@@ -1619,6 +1741,18 @@
               <w:jc w:val="left"/>
             </w:pPr>
             <w:r>
+              <w:t xml:space="preserve">cbind(traps_occupied, traps_empty) ~ bait_type + seasons</w:t>
+            </w:r>
+          </w:p>
+        </w:tc>
+        <w:tc>
+          <w:tcPr/>
+          <w:p>
+            <w:pPr>
+              <w:pStyle w:val="Compact"/>
+              <w:jc w:val="left"/>
+            </w:pPr>
+            <w:r>
               <w:t xml:space="preserve">1311.73</w:t>
             </w:r>
           </w:p>
@@ -1777,6 +1911,18 @@
               <w:jc w:val="left"/>
             </w:pPr>
             <w:r>
+              <w:t xml:space="preserve">cbind(traps_occupied, traps_empty) ~ bait_type + seasons + bait_type:seasons</w:t>
+            </w:r>
+          </w:p>
+        </w:tc>
+        <w:tc>
+          <w:tcPr/>
+          <w:p>
+            <w:pPr>
+              <w:pStyle w:val="Compact"/>
+              <w:jc w:val="left"/>
+            </w:pPr>
+            <w:r>
               <w:t xml:space="preserve">1320.68</w:t>
             </w:r>
           </w:p>
@@ -1935,6 +2081,18 @@
               <w:jc w:val="left"/>
             </w:pPr>
             <w:r>
+              <w:t xml:space="preserve">cbind(traps_occupied, traps_empty) ~ poly(elevation_mean, 2) + regions</w:t>
+            </w:r>
+          </w:p>
+        </w:tc>
+        <w:tc>
+          <w:tcPr/>
+          <w:p>
+            <w:pPr>
+              <w:pStyle w:val="Compact"/>
+              <w:jc w:val="left"/>
+            </w:pPr>
+            <w:r>
               <w:t xml:space="preserve">1150.28</w:t>
             </w:r>
           </w:p>
@@ -2093,6 +2251,18 @@
               <w:jc w:val="left"/>
             </w:pPr>
             <w:r>
+              <w:t xml:space="preserve">cbind(traps_occupied, traps_empty) ~ poly(elevation_mean, 2) + regions + poly(elevation_mean, 2):regions</w:t>
+            </w:r>
+          </w:p>
+        </w:tc>
+        <w:tc>
+          <w:tcPr/>
+          <w:p>
+            <w:pPr>
+              <w:pStyle w:val="Compact"/>
+              <w:jc w:val="left"/>
+            </w:pPr>
+            <w:r>
               <w:t xml:space="preserve">1152.01</w:t>
             </w:r>
           </w:p>
@@ -2251,6 +2421,18 @@
               <w:jc w:val="left"/>
             </w:pPr>
             <w:r>
+              <w:t xml:space="preserve">cbind(traps_occupied, traps_empty) ~ poly(elevation_mean, 2) + seasons</w:t>
+            </w:r>
+          </w:p>
+        </w:tc>
+        <w:tc>
+          <w:tcPr/>
+          <w:p>
+            <w:pPr>
+              <w:pStyle w:val="Compact"/>
+              <w:jc w:val="left"/>
+            </w:pPr>
+            <w:r>
               <w:t xml:space="preserve">1148.71</w:t>
             </w:r>
           </w:p>
@@ -2409,6 +2591,18 @@
               <w:jc w:val="left"/>
             </w:pPr>
             <w:r>
+              <w:t xml:space="preserve">cbind(traps_occupied, traps_empty) ~ poly(elevation_mean, 2) + seasons + poly(elevation_mean, 2):seasons</w:t>
+            </w:r>
+          </w:p>
+        </w:tc>
+        <w:tc>
+          <w:tcPr/>
+          <w:p>
+            <w:pPr>
+              <w:pStyle w:val="Compact"/>
+              <w:jc w:val="left"/>
+            </w:pPr>
+            <w:r>
               <w:t xml:space="preserve">1145.76</w:t>
             </w:r>
           </w:p>
@@ -2567,6 +2761,18 @@
               <w:jc w:val="left"/>
             </w:pPr>
             <w:r>
+              <w:t xml:space="preserve">cbind(traps_occupied, traps_empty) ~ regions + seasons</w:t>
+            </w:r>
+          </w:p>
+        </w:tc>
+        <w:tc>
+          <w:tcPr/>
+          <w:p>
+            <w:pPr>
+              <w:pStyle w:val="Compact"/>
+              <w:jc w:val="left"/>
+            </w:pPr>
+            <w:r>
               <w:t xml:space="preserve">1338.18</w:t>
             </w:r>
           </w:p>
@@ -2725,6 +2931,18 @@
               <w:jc w:val="left"/>
             </w:pPr>
             <w:r>
+              <w:t xml:space="preserve">cbind(traps_occupied, traps_empty) ~ regions + seasons + regions:seasons</w:t>
+            </w:r>
+          </w:p>
+        </w:tc>
+        <w:tc>
+          <w:tcPr/>
+          <w:p>
+            <w:pPr>
+              <w:pStyle w:val="Compact"/>
+              <w:jc w:val="left"/>
+            </w:pPr>
+            <w:r>
               <w:t xml:space="preserve">1331.59</w:t>
             </w:r>
           </w:p>
@@ -2883,6 +3101,18 @@
               <w:jc w:val="left"/>
             </w:pPr>
             <w:r>
+              <w:t xml:space="preserve">cbind(traps_occupied, traps_empty) ~ bait_type + poly(elevation_mean, 2) + regions</w:t>
+            </w:r>
+          </w:p>
+        </w:tc>
+        <w:tc>
+          <w:tcPr/>
+          <w:p>
+            <w:pPr>
+              <w:pStyle w:val="Compact"/>
+              <w:jc w:val="left"/>
+            </w:pPr>
+            <w:r>
               <w:t xml:space="preserve">1087.27</w:t>
             </w:r>
           </w:p>
@@ -3041,6 +3271,18 @@
               <w:jc w:val="left"/>
             </w:pPr>
             <w:r>
+              <w:t xml:space="preserve">cbind(traps_occupied, traps_empty) ~ bait_type + poly(elevation_mean, 2) + regions + bait_type:poly(elevation_mean, 2)</w:t>
+            </w:r>
+          </w:p>
+        </w:tc>
+        <w:tc>
+          <w:tcPr/>
+          <w:p>
+            <w:pPr>
+              <w:pStyle w:val="Compact"/>
+              <w:jc w:val="left"/>
+            </w:pPr>
+            <w:r>
               <w:t xml:space="preserve">1105.97</w:t>
             </w:r>
           </w:p>
@@ -3199,6 +3441,18 @@
               <w:jc w:val="left"/>
             </w:pPr>
             <w:r>
+              <w:t xml:space="preserve">cbind(traps_occupied, traps_empty) ~ bait_type + poly(elevation_mean, 2) + regions + bait_type:regions + poly(elevation_mean, 2):regions</w:t>
+            </w:r>
+          </w:p>
+        </w:tc>
+        <w:tc>
+          <w:tcPr/>
+          <w:p>
+            <w:pPr>
+              <w:pStyle w:val="Compact"/>
+              <w:jc w:val="left"/>
+            </w:pPr>
+            <w:r>
               <w:t xml:space="preserve">1102.80</w:t>
             </w:r>
           </w:p>
@@ -3357,6 +3611,18 @@
               <w:jc w:val="left"/>
             </w:pPr>
             <w:r>
+              <w:t xml:space="preserve">cbind(traps_occupied, traps_empty) ~ bait_type + poly(elevation_mean, 2) + regions + bait_type:poly(elevation_mean, 2) + bait_type:regions + poly(elevation_mean, 2):regions + bait_type:poly(elevation_mean, 2):regions</w:t>
+            </w:r>
+          </w:p>
+        </w:tc>
+        <w:tc>
+          <w:tcPr/>
+          <w:p>
+            <w:pPr>
+              <w:pStyle w:val="Compact"/>
+              <w:jc w:val="left"/>
+            </w:pPr>
+            <w:r>
               <w:t xml:space="preserve">1148.82</w:t>
             </w:r>
           </w:p>
@@ -3515,6 +3781,18 @@
               <w:jc w:val="left"/>
             </w:pPr>
             <w:r>
+              <w:t xml:space="preserve">cbind(traps_occupied, traps_empty) ~ bait_type + poly(elevation_mean, 2) + seasons</w:t>
+            </w:r>
+          </w:p>
+        </w:tc>
+        <w:tc>
+          <w:tcPr/>
+          <w:p>
+            <w:pPr>
+              <w:pStyle w:val="Compact"/>
+              <w:jc w:val="left"/>
+            </w:pPr>
+            <w:r>
               <w:t xml:space="preserve">1085.55</w:t>
             </w:r>
           </w:p>
@@ -3673,6 +3951,18 @@
               <w:jc w:val="left"/>
             </w:pPr>
             <w:r>
+              <w:t xml:space="preserve">cbind(traps_occupied, traps_empty) ~ bait_type + poly(elevation_mean, 2) + seasons + bait_type:poly(elevation_mean, 2)</w:t>
+            </w:r>
+          </w:p>
+        </w:tc>
+        <w:tc>
+          <w:tcPr/>
+          <w:p>
+            <w:pPr>
+              <w:pStyle w:val="Compact"/>
+              <w:jc w:val="left"/>
+            </w:pPr>
+            <w:r>
               <w:t xml:space="preserve">1104.15</w:t>
             </w:r>
           </w:p>
@@ -3831,6 +4121,18 @@
               <w:jc w:val="left"/>
             </w:pPr>
             <w:r>
+              <w:t xml:space="preserve">cbind(traps_occupied, traps_empty) ~ bait_type + poly(elevation_mean, 2) + seasons + bait_type:seasons + poly(elevation_mean, 2):seasons</w:t>
+            </w:r>
+          </w:p>
+        </w:tc>
+        <w:tc>
+          <w:tcPr/>
+          <w:p>
+            <w:pPr>
+              <w:pStyle w:val="Compact"/>
+              <w:jc w:val="left"/>
+            </w:pPr>
+            <w:r>
               <w:t xml:space="preserve">1089.79</w:t>
             </w:r>
           </w:p>
@@ -3989,6 +4291,18 @@
               <w:jc w:val="left"/>
             </w:pPr>
             <w:r>
+              <w:t xml:space="preserve">cbind(traps_occupied, traps_empty) ~ bait_type + poly(elevation_mean, 2) + seasons + bait_type:poly(elevation_mean, 2) + bait_type:seasons + poly(elevation_mean, 2):seasons + bait_type:poly(elevation_mean, 2):seasons</w:t>
+            </w:r>
+          </w:p>
+        </w:tc>
+        <w:tc>
+          <w:tcPr/>
+          <w:p>
+            <w:pPr>
+              <w:pStyle w:val="Compact"/>
+              <w:jc w:val="left"/>
+            </w:pPr>
+            <w:r>
               <w:t xml:space="preserve">1116.64</w:t>
             </w:r>
           </w:p>
@@ -4147,6 +4461,18 @@
               <w:jc w:val="left"/>
             </w:pPr>
             <w:r>
+              <w:t xml:space="preserve">cbind(traps_occupied, traps_empty) ~ poly(elevation_mean, 2) + regions + seasons</w:t>
+            </w:r>
+          </w:p>
+        </w:tc>
+        <w:tc>
+          <w:tcPr/>
+          <w:p>
+            <w:pPr>
+              <w:pStyle w:val="Compact"/>
+              <w:jc w:val="left"/>
+            </w:pPr>
+            <w:r>
               <w:t xml:space="preserve">1152.35</w:t>
             </w:r>
           </w:p>
@@ -4305,6 +4631,18 @@
               <w:jc w:val="left"/>
             </w:pPr>
             <w:r>
+              <w:t xml:space="preserve">cbind(traps_occupied, traps_empty) ~ poly(elevation_mean, 2) + regions + seasons + poly(elevation_mean, 2):regions</w:t>
+            </w:r>
+          </w:p>
+        </w:tc>
+        <w:tc>
+          <w:tcPr/>
+          <w:p>
+            <w:pPr>
+              <w:pStyle w:val="Compact"/>
+              <w:jc w:val="left"/>
+            </w:pPr>
+            <w:r>
               <w:t xml:space="preserve">1154.12</w:t>
             </w:r>
           </w:p>
@@ -4463,6 +4801,18 @@
               <w:jc w:val="left"/>
             </w:pPr>
             <w:r>
+              <w:t xml:space="preserve">cbind(traps_occupied, traps_empty) ~ poly(elevation_mean, 2) + regions + seasons + poly(elevation_mean, 2):seasons + regions:seasons</w:t>
+            </w:r>
+          </w:p>
+        </w:tc>
+        <w:tc>
+          <w:tcPr/>
+          <w:p>
+            <w:pPr>
+              <w:pStyle w:val="Compact"/>
+              <w:jc w:val="left"/>
+            </w:pPr>
+            <w:r>
               <w:t xml:space="preserve">1138.35</w:t>
             </w:r>
           </w:p>
@@ -4621,6 +4971,18 @@
               <w:jc w:val="left"/>
             </w:pPr>
             <w:r>
+              <w:t xml:space="preserve">cbind(traps_occupied, traps_empty) ~ poly(elevation_mean, 2) + regions + seasons + poly(elevation_mean, 2):regions + poly(elevation_mean, 2):seasons + regions:seasons + poly(elevation_mean, 2):regions:seasons</w:t>
+            </w:r>
+          </w:p>
+        </w:tc>
+        <w:tc>
+          <w:tcPr/>
+          <w:p>
+            <w:pPr>
+              <w:pStyle w:val="Compact"/>
+              <w:jc w:val="left"/>
+            </w:pPr>
+            <w:r>
               <w:t xml:space="preserve">1131.05</w:t>
             </w:r>
           </w:p>
@@ -4779,6 +5141,18 @@
               <w:jc w:val="left"/>
             </w:pPr>
             <w:r>
+              <w:t xml:space="preserve">cbind(traps_occupied, traps_empty) ~ bait_type + regions + seasons</w:t>
+            </w:r>
+          </w:p>
+        </w:tc>
+        <w:tc>
+          <w:tcPr/>
+          <w:p>
+            <w:pPr>
+              <w:pStyle w:val="Compact"/>
+              <w:jc w:val="left"/>
+            </w:pPr>
+            <w:r>
               <w:t xml:space="preserve">1307.35</w:t>
             </w:r>
           </w:p>
@@ -4937,6 +5311,18 @@
               <w:jc w:val="left"/>
             </w:pPr>
             <w:r>
+              <w:t xml:space="preserve">cbind(traps_occupied, traps_empty) ~ bait_type + regions + seasons + bait_type:regions</w:t>
+            </w:r>
+          </w:p>
+        </w:tc>
+        <w:tc>
+          <w:tcPr/>
+          <w:p>
+            <w:pPr>
+              <w:pStyle w:val="Compact"/>
+              <w:jc w:val="left"/>
+            </w:pPr>
+            <w:r>
               <w:t xml:space="preserve">1325.41</w:t>
             </w:r>
           </w:p>
@@ -5095,6 +5481,18 @@
               <w:jc w:val="left"/>
             </w:pPr>
             <w:r>
+              <w:t xml:space="preserve">cbind(traps_occupied, traps_empty) ~ bait_type + regions + seasons + bait_type:seasons + regions:seasons</w:t>
+            </w:r>
+          </w:p>
+        </w:tc>
+        <w:tc>
+          <w:tcPr/>
+          <w:p>
+            <w:pPr>
+              <w:pStyle w:val="Compact"/>
+              <w:jc w:val="left"/>
+            </w:pPr>
+            <w:r>
               <w:t xml:space="preserve">1308.85</w:t>
             </w:r>
           </w:p>
@@ -5253,6 +5651,18 @@
               <w:jc w:val="left"/>
             </w:pPr>
             <w:r>
+              <w:t xml:space="preserve">cbind(traps_occupied, traps_empty) ~ bait_type + regions + seasons + bait_type:regions + bait_type:seasons + regions:seasons + bait_type:regions:seasons</w:t>
+            </w:r>
+          </w:p>
+        </w:tc>
+        <w:tc>
+          <w:tcPr/>
+          <w:p>
+            <w:pPr>
+              <w:pStyle w:val="Compact"/>
+              <w:jc w:val="left"/>
+            </w:pPr>
+            <w:r>
               <w:t xml:space="preserve">1334.83</w:t>
             </w:r>
           </w:p>
@@ -5411,6 +5821,18 @@
               <w:jc w:val="left"/>
             </w:pPr>
             <w:r>
+              <w:t xml:space="preserve">cbind(traps_occupied, traps_empty) ~ bait_type + poly(elevation_mean, 2) + regions + seasons</w:t>
+            </w:r>
+          </w:p>
+        </w:tc>
+        <w:tc>
+          <w:tcPr/>
+          <w:p>
+            <w:pPr>
+              <w:pStyle w:val="Compact"/>
+              <w:jc w:val="left"/>
+            </w:pPr>
+            <w:r>
               <w:t xml:space="preserve">1089.38</w:t>
             </w:r>
           </w:p>
@@ -5569,6 +5991,18 @@
               <w:jc w:val="left"/>
             </w:pPr>
             <w:r>
+              <w:t xml:space="preserve">cbind(traps_occupied, traps_empty) ~ bait_type + poly(elevation_mean, 2) + regions + seasons + bait_type:poly(elevation_mean, 2)</w:t>
+            </w:r>
+          </w:p>
+        </w:tc>
+        <w:tc>
+          <w:tcPr/>
+          <w:p>
+            <w:pPr>
+              <w:pStyle w:val="Compact"/>
+              <w:jc w:val="left"/>
+            </w:pPr>
+            <w:r>
               <w:t xml:space="preserve">1108.20</w:t>
             </w:r>
           </w:p>
@@ -5727,6 +6161,18 @@
               <w:jc w:val="left"/>
             </w:pPr>
             <w:r>
+              <w:t xml:space="preserve">cbind(traps_occupied, traps_empty) ~ bait_type + poly(elevation_mean, 2) + regions + seasons + bait_type:regions + poly(elevation_mean, 2):regions</w:t>
+            </w:r>
+          </w:p>
+        </w:tc>
+        <w:tc>
+          <w:tcPr/>
+          <w:p>
+            <w:pPr>
+              <w:pStyle w:val="Compact"/>
+              <w:jc w:val="left"/>
+            </w:pPr>
+            <w:r>
               <w:t xml:space="preserve">1105.08</w:t>
             </w:r>
           </w:p>
@@ -5885,6 +6331,18 @@
               <w:jc w:val="left"/>
             </w:pPr>
             <w:r>
+              <w:t xml:space="preserve">cbind(traps_occupied, traps_empty) ~ bait_type + poly(elevation_mean, 2) + regions + seasons + bait_type:seasons + poly(elevation_mean, 2):seasons + regions:seasons</w:t>
+            </w:r>
+          </w:p>
+        </w:tc>
+        <w:tc>
+          <w:tcPr/>
+          <w:p>
+            <w:pPr>
+              <w:pStyle w:val="Compact"/>
+              <w:jc w:val="left"/>
+            </w:pPr>
+            <w:r>
               <w:t xml:space="preserve">1077.20</w:t>
             </w:r>
           </w:p>
@@ -6043,6 +6501,18 @@
               <w:jc w:val="left"/>
             </w:pPr>
             <w:r>
+              <w:t xml:space="preserve">cbind(traps_occupied, traps_empty) ~ bait_type + poly(elevation_mean, 2) + regions + seasons + bait_type:poly(elevation_mean, 2) + bait_type:regions + poly(elevation_mean, 2):regions + bait_type:poly(elevation_mean, 2):regions</w:t>
+            </w:r>
+          </w:p>
+        </w:tc>
+        <w:tc>
+          <w:tcPr/>
+          <w:p>
+            <w:pPr>
+              <w:pStyle w:val="Compact"/>
+              <w:jc w:val="left"/>
+            </w:pPr>
+            <w:r>
               <w:t xml:space="preserve">1151.53</w:t>
             </w:r>
           </w:p>
@@ -6201,6 +6671,18 @@
               <w:jc w:val="left"/>
             </w:pPr>
             <w:r>
+              <w:t xml:space="preserve">cbind(traps_occupied, traps_empty) ~ bait_type + poly(elevation_mean, 2) + regions + seasons + bait_type:poly(elevation_mean, 2) + bait_type:seasons + poly(elevation_mean, 2):seasons + regions:seasons + bait_type:poly(elevation_mean, 2):seasons</w:t>
+            </w:r>
+          </w:p>
+        </w:tc>
+        <w:tc>
+          <w:tcPr/>
+          <w:p>
+            <w:pPr>
+              <w:pStyle w:val="Compact"/>
+              <w:jc w:val="left"/>
+            </w:pPr>
+            <w:r>
               <w:t xml:space="preserve">1103.77</w:t>
             </w:r>
           </w:p>
@@ -6359,6 +6841,18 @@
               <w:jc w:val="left"/>
             </w:pPr>
             <w:r>
+              <w:t xml:space="preserve">cbind(traps_occupied, traps_empty) ~ bait_type + poly(elevation_mean, 2) + regions + seasons + bait_type:regions + poly(elevation_mean, 2):regions + bait_type:seasons + poly(elevation_mean, 2):seasons + regions:seasons + bait_type:regions:seasons + poly(elevation_mean, 2):regions:seasons</w:t>
+            </w:r>
+          </w:p>
+        </w:tc>
+        <w:tc>
+          <w:tcPr/>
+          <w:p>
+            <w:pPr>
+              <w:pStyle w:val="Compact"/>
+              <w:jc w:val="left"/>
+            </w:pPr>
+            <w:r>
               <w:t xml:space="preserve">1073.09</w:t>
             </w:r>
           </w:p>
@@ -6506,6 +7000,18 @@
             </w:pPr>
             <w:r>
               <w:t xml:space="preserve">bait type * elevation * region * season</w:t>
+            </w:r>
+          </w:p>
+        </w:tc>
+        <w:tc>
+          <w:tcPr/>
+          <w:p>
+            <w:pPr>
+              <w:pStyle w:val="Compact"/>
+              <w:jc w:val="left"/>
+            </w:pPr>
+            <w:r>
+              <w:t xml:space="preserve">cbind(traps_occupied, traps_empty) ~ bait_type + poly(elevation_mean, 2) + regions + seasons + bait_type:poly(elevation_mean, 2) + bait_type:regions + poly(elevation_mean, 2):regions + bait_type:seasons + poly(elevation_mean, 2):seasons + regions:seasons + bait_type:poly(elevation_mean, 2):regions + bait_type:poly(elevation_mean, 2):seasons + bait_type:regions:seasons + poly(elevation_mean, 2):regions:seasons + bait_type:poly(elevation_mean, 2):regions:seasons</w:t>
             </w:r>
           </w:p>
         </w:tc>
@@ -6868,6 +7374,25 @@
       <w:jc w:val="center"/>
     </w:pPr>
   </w:style>
+  <w:style w:customStyle="1" w:styleId="AbstractTitle" w:type="paragraph">
+    <w:name w:val="Abstract Title"/>
+    <w:basedOn w:val="Normal"/>
+    <w:next w:val="Abstract"/>
+    <w:qFormat/>
+    <w:pPr>
+      <w:keepNext/>
+      <w:keepLines/>
+      <w:jc w:val="center"/>
+      <w:spacing w:after="0" w:before="300"/>
+    </w:pPr>
+    <w:rPr>
+      <w:sz w:val="20"/>
+      <w:szCs w:val="20"/>
+      <w:b/>
+      <w:color w:val="345A8A"/>
+      &gt;
+    </w:rPr>
+  </w:style>
   <w:style w:customStyle="1" w:styleId="Abstract" w:type="paragraph">
     <w:name w:val="Abstract"/>
     <w:basedOn w:val="Normal"/>
@@ -6876,7 +7401,7 @@
     <w:pPr>
       <w:keepNext/>
       <w:keepLines/>
-      <w:spacing w:after="300" w:before="300"/>
+      <w:spacing w:after="300" w:before="100"/>
     </w:pPr>
     <w:rPr>
       <w:sz w:val="20"/>
@@ -7288,7 +7813,7 @@
     <w:name w:val="ConstantTok"/>
     <w:basedOn w:val="VerbatimChar"/>
     <w:rPr>
-      <w:color w:val="000000"/>
+      <w:color w:val="8f5902"/>
       <w:shd w:val="clear" w:fill="f8f8f8"/>
     </w:rPr>
   </w:style>
@@ -7304,8 +7829,9 @@
     <w:name w:val="SpecialCharTok"/>
     <w:basedOn w:val="VerbatimChar"/>
     <w:rPr>
-      <w:color w:val="000000"/>
+      <w:color w:val="ce5c00"/>
       <w:shd w:val="clear" w:fill="f8f8f8"/>
+      <w:b/>
     </w:rPr>
   </w:style>
   <w:style w:type="character" w:customStyle="1" w:styleId="StringTok">
@@ -7390,8 +7916,9 @@
     <w:name w:val="FunctionTok"/>
     <w:basedOn w:val="VerbatimChar"/>
     <w:rPr>
-      <w:color w:val="000000"/>
+      <w:color w:val="204a87"/>
       <w:shd w:val="clear" w:fill="f8f8f8"/>
+      <w:b/>
     </w:rPr>
   </w:style>
   <w:style w:type="character" w:customStyle="1" w:styleId="VariableTok">
@@ -7447,7 +7974,7 @@
     <w:name w:val="AttributeTok"/>
     <w:basedOn w:val="VerbatimChar"/>
     <w:rPr>
-      <w:color w:val="c4a000"/>
+      <w:color w:val="204a87"/>
       <w:shd w:val="clear" w:fill="f8f8f8"/>
     </w:rPr>
   </w:style>

</xml_diff>

<commit_message>
model names with parentheses: update all model outputs and tables with correct names of models
</commit_message>
<xml_diff>
--- a/Outputs/Table_bait_occupancy_models.docx
+++ b/Outputs/Table_bait_occupancy_models.docx
@@ -7,23 +7,22 @@
         <w:tblStyle w:val="Table"/>
         <w:tblW w:type="pct" w:w="5000"/>
         <w:tblLook w:firstRow="1" w:lastRow="0" w:firstColumn="0" w:lastColumn="0" w:noHBand="0" w:noVBand="0" w:val="0020"/>
-        <w:jc w:val="start"/>
       </w:tblPr>
       <w:tblGrid>
-        <w:gridCol w:w="503"/>
-        <w:gridCol w:w="5855"/>
+        <w:gridCol w:w="550"/>
+        <w:gridCol w:w="5818"/>
         <w:gridCol w:w="100"/>
-        <w:gridCol w:w="88"/>
-        <w:gridCol w:w="113"/>
-        <w:gridCol w:w="113"/>
+        <w:gridCol w:w="87"/>
+        <w:gridCol w:w="112"/>
+        <w:gridCol w:w="112"/>
         <w:gridCol w:w="62"/>
-        <w:gridCol w:w="151"/>
-        <w:gridCol w:w="113"/>
-        <w:gridCol w:w="113"/>
-        <w:gridCol w:w="176"/>
+        <w:gridCol w:w="150"/>
+        <w:gridCol w:w="112"/>
+        <w:gridCol w:w="112"/>
+        <w:gridCol w:w="175"/>
         <w:gridCol w:w="125"/>
-        <w:gridCol w:w="264"/>
-        <w:gridCol w:w="138"/>
+        <w:gridCol w:w="262"/>
+        <w:gridCol w:w="137"/>
       </w:tblGrid>
       <w:tr>
         <w:trPr>
@@ -3259,7 +3258,7 @@
               <w:jc w:val="left"/>
             </w:pPr>
             <w:r>
-              <w:t xml:space="preserve">bait type * elevation + region</w:t>
+              <w:t xml:space="preserve">(bait type * elevation) + region</w:t>
             </w:r>
           </w:p>
         </w:tc>
@@ -3429,7 +3428,7 @@
               <w:jc w:val="left"/>
             </w:pPr>
             <w:r>
-              <w:t xml:space="preserve">bait type + elevation * region</w:t>
+              <w:t xml:space="preserve">(bait type + elevation) * region</w:t>
             </w:r>
           </w:p>
         </w:tc>
@@ -3939,7 +3938,7 @@
               <w:jc w:val="left"/>
             </w:pPr>
             <w:r>
-              <w:t xml:space="preserve">bait type * elevation + season</w:t>
+              <w:t xml:space="preserve">(bait type * elevation) + season</w:t>
             </w:r>
           </w:p>
         </w:tc>
@@ -4109,7 +4108,7 @@
               <w:jc w:val="left"/>
             </w:pPr>
             <w:r>
-              <w:t xml:space="preserve">bait type + elevation * season</w:t>
+              <w:t xml:space="preserve">(bait type + elevation) * season</w:t>
             </w:r>
           </w:p>
         </w:tc>
@@ -4619,7 +4618,7 @@
               <w:jc w:val="left"/>
             </w:pPr>
             <w:r>
-              <w:t xml:space="preserve">elevation * region + season</w:t>
+              <w:t xml:space="preserve">(elevation * region) + season</w:t>
             </w:r>
           </w:p>
         </w:tc>
@@ -4789,7 +4788,7 @@
               <w:jc w:val="left"/>
             </w:pPr>
             <w:r>
-              <w:t xml:space="preserve">elevation + region * season</w:t>
+              <w:t xml:space="preserve">(elevation + region) * season</w:t>
             </w:r>
           </w:p>
         </w:tc>
@@ -5299,7 +5298,7 @@
               <w:jc w:val="left"/>
             </w:pPr>
             <w:r>
-              <w:t xml:space="preserve">bait type * region + season</w:t>
+              <w:t xml:space="preserve">(bait type * region) + season</w:t>
             </w:r>
           </w:p>
         </w:tc>
@@ -5469,7 +5468,7 @@
               <w:jc w:val="left"/>
             </w:pPr>
             <w:r>
-              <w:t xml:space="preserve">bait type + region * season</w:t>
+              <w:t xml:space="preserve">(bait type + region) * season</w:t>
             </w:r>
           </w:p>
         </w:tc>
@@ -5979,7 +5978,7 @@
               <w:jc w:val="left"/>
             </w:pPr>
             <w:r>
-              <w:t xml:space="preserve">bait type * elevation + region + season</w:t>
+              <w:t xml:space="preserve">(bait type * elevation) + region + season</w:t>
             </w:r>
           </w:p>
         </w:tc>
@@ -6149,7 +6148,7 @@
               <w:jc w:val="left"/>
             </w:pPr>
             <w:r>
-              <w:t xml:space="preserve">bait type + elevation * region + season</w:t>
+              <w:t xml:space="preserve">((bait type + elevation) * region) + season</w:t>
             </w:r>
           </w:p>
         </w:tc>
@@ -6319,7 +6318,7 @@
               <w:jc w:val="left"/>
             </w:pPr>
             <w:r>
-              <w:t xml:space="preserve">bait type + elevation + region * season</w:t>
+              <w:t xml:space="preserve">((bait type + elevation) + region) * season</w:t>
             </w:r>
           </w:p>
         </w:tc>
@@ -6489,7 +6488,7 @@
               <w:jc w:val="left"/>
             </w:pPr>
             <w:r>
-              <w:t xml:space="preserve">bait type * elevation * region + season</w:t>
+              <w:t xml:space="preserve">(bait type * elevation * region) + season</w:t>
             </w:r>
           </w:p>
         </w:tc>
@@ -6659,7 +6658,7 @@
               <w:jc w:val="left"/>
             </w:pPr>
             <w:r>
-              <w:t xml:space="preserve">bait type * elevation + region * season</w:t>
+              <w:t xml:space="preserve">((bait type * elevation) + region) * season</w:t>
             </w:r>
           </w:p>
         </w:tc>
@@ -6829,7 +6828,7 @@
               <w:jc w:val="left"/>
             </w:pPr>
             <w:r>
-              <w:t xml:space="preserve">bait type + elevation * region * season</w:t>
+              <w:t xml:space="preserve">(bait type + elevation) * region * season</w:t>
             </w:r>
           </w:p>
         </w:tc>
@@ -7374,25 +7373,6 @@
       <w:jc w:val="center"/>
     </w:pPr>
   </w:style>
-  <w:style w:customStyle="1" w:styleId="AbstractTitle" w:type="paragraph">
-    <w:name w:val="Abstract Title"/>
-    <w:basedOn w:val="Normal"/>
-    <w:next w:val="Abstract"/>
-    <w:qFormat/>
-    <w:pPr>
-      <w:keepNext/>
-      <w:keepLines/>
-      <w:jc w:val="center"/>
-      <w:spacing w:after="0" w:before="300"/>
-    </w:pPr>
-    <w:rPr>
-      <w:sz w:val="20"/>
-      <w:szCs w:val="20"/>
-      <w:b/>
-      <w:color w:val="345A8A"/>
-      &gt;
-    </w:rPr>
-  </w:style>
   <w:style w:customStyle="1" w:styleId="Abstract" w:type="paragraph">
     <w:name w:val="Abstract"/>
     <w:basedOn w:val="Normal"/>
@@ -7401,7 +7381,7 @@
     <w:pPr>
       <w:keepNext/>
       <w:keepLines/>
-      <w:spacing w:after="300" w:before="100"/>
+      <w:spacing w:after="300" w:before="300"/>
     </w:pPr>
     <w:rPr>
       <w:sz w:val="20"/>
@@ -7813,7 +7793,7 @@
     <w:name w:val="ConstantTok"/>
     <w:basedOn w:val="VerbatimChar"/>
     <w:rPr>
-      <w:color w:val="8f5902"/>
+      <w:color w:val="000000"/>
       <w:shd w:val="clear" w:fill="f8f8f8"/>
     </w:rPr>
   </w:style>
@@ -7829,9 +7809,8 @@
     <w:name w:val="SpecialCharTok"/>
     <w:basedOn w:val="VerbatimChar"/>
     <w:rPr>
-      <w:color w:val="ce5c00"/>
+      <w:color w:val="000000"/>
       <w:shd w:val="clear" w:fill="f8f8f8"/>
-      <w:b/>
     </w:rPr>
   </w:style>
   <w:style w:type="character" w:customStyle="1" w:styleId="StringTok">
@@ -7916,9 +7895,8 @@
     <w:name w:val="FunctionTok"/>
     <w:basedOn w:val="VerbatimChar"/>
     <w:rPr>
-      <w:color w:val="204a87"/>
+      <w:color w:val="000000"/>
       <w:shd w:val="clear" w:fill="f8f8f8"/>
-      <w:b/>
     </w:rPr>
   </w:style>
   <w:style w:type="character" w:customStyle="1" w:styleId="VariableTok">
@@ -7974,7 +7952,7 @@
     <w:name w:val="AttributeTok"/>
     <w:basedOn w:val="VerbatimChar"/>
     <w:rPr>
-      <w:color w:val="204a87"/>
+      <w:color w:val="c4a000"/>
       <w:shd w:val="clear" w:fill="f8f8f8"/>
     </w:rPr>
   </w:style>

</xml_diff>

<commit_message>
Specify model notation and formulas (#33)
</commit_message>
<xml_diff>
--- a/Outputs/Table_bait_occupancy_models.docx
+++ b/Outputs/Table_bait_occupancy_models.docx
@@ -9,19 +9,20 @@
         <w:tblLook w:firstRow="1" w:lastRow="0" w:firstColumn="0" w:lastColumn="0" w:noHBand="0" w:noVBand="0" w:val="0020"/>
       </w:tblPr>
       <w:tblGrid>
-        <w:gridCol w:w="1931"/>
-        <w:gridCol w:w="386"/>
-        <w:gridCol w:w="338"/>
-        <w:gridCol w:w="434"/>
-        <w:gridCol w:w="434"/>
-        <w:gridCol w:w="241"/>
-        <w:gridCol w:w="579"/>
-        <w:gridCol w:w="434"/>
-        <w:gridCol w:w="434"/>
-        <w:gridCol w:w="676"/>
-        <w:gridCol w:w="482"/>
-        <w:gridCol w:w="1014"/>
-        <w:gridCol w:w="531"/>
+        <w:gridCol w:w="550"/>
+        <w:gridCol w:w="5818"/>
+        <w:gridCol w:w="100"/>
+        <w:gridCol w:w="87"/>
+        <w:gridCol w:w="112"/>
+        <w:gridCol w:w="112"/>
+        <w:gridCol w:w="62"/>
+        <w:gridCol w:w="150"/>
+        <w:gridCol w:w="112"/>
+        <w:gridCol w:w="112"/>
+        <w:gridCol w:w="175"/>
+        <w:gridCol w:w="125"/>
+        <w:gridCol w:w="262"/>
+        <w:gridCol w:w="137"/>
       </w:tblGrid>
       <w:tr>
         <w:trPr>
@@ -47,6 +48,18 @@
               <w:jc w:val="left"/>
             </w:pPr>
             <w:r>
+              <w:t xml:space="preserve">mod_formula</w:t>
+            </w:r>
+          </w:p>
+        </w:tc>
+        <w:tc>
+          <w:tcPr/>
+          <w:p>
+            <w:pPr>
+              <w:pStyle w:val="Compact"/>
+              <w:jc w:val="left"/>
+            </w:pPr>
+            <w:r>
               <w:t xml:space="preserve">AICc</w:t>
             </w:r>
           </w:p>
@@ -205,6 +218,18 @@
               <w:jc w:val="left"/>
             </w:pPr>
             <w:r>
+              <w:t xml:space="preserve">cbind(traps_occupied, traps_empty) ~ 1</w:t>
+            </w:r>
+          </w:p>
+        </w:tc>
+        <w:tc>
+          <w:tcPr/>
+          <w:p>
+            <w:pPr>
+              <w:pStyle w:val="Compact"/>
+              <w:jc w:val="left"/>
+            </w:pPr>
+            <w:r>
               <w:t xml:space="preserve">1340.68</w:t>
             </w:r>
           </w:p>
@@ -359,6 +384,18 @@
               <w:jc w:val="left"/>
             </w:pPr>
             <w:r>
+              <w:t xml:space="preserve">cbind(traps_occupied, traps_empty) ~ bait_type</w:t>
+            </w:r>
+          </w:p>
+        </w:tc>
+        <w:tc>
+          <w:tcPr/>
+          <w:p>
+            <w:pPr>
+              <w:pStyle w:val="Compact"/>
+              <w:jc w:val="left"/>
+            </w:pPr>
+            <w:r>
               <w:t xml:space="preserve">1309.98</w:t>
             </w:r>
           </w:p>
@@ -517,6 +554,18 @@
               <w:jc w:val="left"/>
             </w:pPr>
             <w:r>
+              <w:t xml:space="preserve">cbind(traps_occupied, traps_empty) ~ poly(elevation_mean, 2)</w:t>
+            </w:r>
+          </w:p>
+        </w:tc>
+        <w:tc>
+          <w:tcPr/>
+          <w:p>
+            <w:pPr>
+              <w:pStyle w:val="Compact"/>
+              <w:jc w:val="left"/>
+            </w:pPr>
+            <w:r>
               <w:t xml:space="preserve">1146.66</w:t>
             </w:r>
           </w:p>
@@ -675,6 +724,18 @@
               <w:jc w:val="left"/>
             </w:pPr>
             <w:r>
+              <w:t xml:space="preserve">cbind(traps_occupied, traps_empty) ~ regions</w:t>
+            </w:r>
+          </w:p>
+        </w:tc>
+        <w:tc>
+          <w:tcPr/>
+          <w:p>
+            <w:pPr>
+              <w:pStyle w:val="Compact"/>
+              <w:jc w:val="left"/>
+            </w:pPr>
+            <w:r>
               <w:t xml:space="preserve">1336.48</w:t>
             </w:r>
           </w:p>
@@ -833,6 +894,18 @@
               <w:jc w:val="left"/>
             </w:pPr>
             <w:r>
+              <w:t xml:space="preserve">cbind(traps_occupied, traps_empty) ~ seasons</w:t>
+            </w:r>
+          </w:p>
+        </w:tc>
+        <w:tc>
+          <w:tcPr/>
+          <w:p>
+            <w:pPr>
+              <w:pStyle w:val="Compact"/>
+              <w:jc w:val="left"/>
+            </w:pPr>
+            <w:r>
               <w:t xml:space="preserve">1342.34</w:t>
             </w:r>
           </w:p>
@@ -987,6 +1060,18 @@
               <w:jc w:val="left"/>
             </w:pPr>
             <w:r>
+              <w:t xml:space="preserve">cbind(traps_occupied, traps_empty) ~ bait_type + poly(elevation_mean, 2)</w:t>
+            </w:r>
+          </w:p>
+        </w:tc>
+        <w:tc>
+          <w:tcPr/>
+          <w:p>
+            <w:pPr>
+              <w:pStyle w:val="Compact"/>
+              <w:jc w:val="left"/>
+            </w:pPr>
+            <w:r>
               <w:t xml:space="preserve">1083.45</w:t>
             </w:r>
           </w:p>
@@ -1145,6 +1230,18 @@
               <w:jc w:val="left"/>
             </w:pPr>
             <w:r>
+              <w:t xml:space="preserve">cbind(traps_occupied, traps_empty) ~ bait_type + poly(elevation_mean, 2) + bait_type:poly(elevation_mean, 2)</w:t>
+            </w:r>
+          </w:p>
+        </w:tc>
+        <w:tc>
+          <w:tcPr/>
+          <w:p>
+            <w:pPr>
+              <w:pStyle w:val="Compact"/>
+              <w:jc w:val="left"/>
+            </w:pPr>
+            <w:r>
               <w:t xml:space="preserve">1101.94</w:t>
             </w:r>
           </w:p>
@@ -1303,6 +1400,18 @@
               <w:jc w:val="left"/>
             </w:pPr>
             <w:r>
+              <w:t xml:space="preserve">cbind(traps_occupied, traps_empty) ~ bait_type + regions</w:t>
+            </w:r>
+          </w:p>
+        </w:tc>
+        <w:tc>
+          <w:tcPr/>
+          <w:p>
+            <w:pPr>
+              <w:pStyle w:val="Compact"/>
+              <w:jc w:val="left"/>
+            </w:pPr>
+            <w:r>
               <w:t xml:space="preserve">1305.61</w:t>
             </w:r>
           </w:p>
@@ -1461,6 +1570,18 @@
               <w:jc w:val="left"/>
             </w:pPr>
             <w:r>
+              <w:t xml:space="preserve">cbind(traps_occupied, traps_empty) ~ bait_type + regions + bait_type:regions</w:t>
+            </w:r>
+          </w:p>
+        </w:tc>
+        <w:tc>
+          <w:tcPr/>
+          <w:p>
+            <w:pPr>
+              <w:pStyle w:val="Compact"/>
+              <w:jc w:val="left"/>
+            </w:pPr>
+            <w:r>
               <w:t xml:space="preserve">1323.58</w:t>
             </w:r>
           </w:p>
@@ -1619,6 +1740,18 @@
               <w:jc w:val="left"/>
             </w:pPr>
             <w:r>
+              <w:t xml:space="preserve">cbind(traps_occupied, traps_empty) ~ bait_type + seasons</w:t>
+            </w:r>
+          </w:p>
+        </w:tc>
+        <w:tc>
+          <w:tcPr/>
+          <w:p>
+            <w:pPr>
+              <w:pStyle w:val="Compact"/>
+              <w:jc w:val="left"/>
+            </w:pPr>
+            <w:r>
               <w:t xml:space="preserve">1311.73</w:t>
             </w:r>
           </w:p>
@@ -1777,6 +1910,18 @@
               <w:jc w:val="left"/>
             </w:pPr>
             <w:r>
+              <w:t xml:space="preserve">cbind(traps_occupied, traps_empty) ~ bait_type + seasons + bait_type:seasons</w:t>
+            </w:r>
+          </w:p>
+        </w:tc>
+        <w:tc>
+          <w:tcPr/>
+          <w:p>
+            <w:pPr>
+              <w:pStyle w:val="Compact"/>
+              <w:jc w:val="left"/>
+            </w:pPr>
+            <w:r>
               <w:t xml:space="preserve">1320.68</w:t>
             </w:r>
           </w:p>
@@ -1935,6 +2080,18 @@
               <w:jc w:val="left"/>
             </w:pPr>
             <w:r>
+              <w:t xml:space="preserve">cbind(traps_occupied, traps_empty) ~ poly(elevation_mean, 2) + regions</w:t>
+            </w:r>
+          </w:p>
+        </w:tc>
+        <w:tc>
+          <w:tcPr/>
+          <w:p>
+            <w:pPr>
+              <w:pStyle w:val="Compact"/>
+              <w:jc w:val="left"/>
+            </w:pPr>
+            <w:r>
               <w:t xml:space="preserve">1150.28</w:t>
             </w:r>
           </w:p>
@@ -2093,6 +2250,18 @@
               <w:jc w:val="left"/>
             </w:pPr>
             <w:r>
+              <w:t xml:space="preserve">cbind(traps_occupied, traps_empty) ~ poly(elevation_mean, 2) + regions + poly(elevation_mean, 2):regions</w:t>
+            </w:r>
+          </w:p>
+        </w:tc>
+        <w:tc>
+          <w:tcPr/>
+          <w:p>
+            <w:pPr>
+              <w:pStyle w:val="Compact"/>
+              <w:jc w:val="left"/>
+            </w:pPr>
+            <w:r>
               <w:t xml:space="preserve">1152.01</w:t>
             </w:r>
           </w:p>
@@ -2251,6 +2420,18 @@
               <w:jc w:val="left"/>
             </w:pPr>
             <w:r>
+              <w:t xml:space="preserve">cbind(traps_occupied, traps_empty) ~ poly(elevation_mean, 2) + seasons</w:t>
+            </w:r>
+          </w:p>
+        </w:tc>
+        <w:tc>
+          <w:tcPr/>
+          <w:p>
+            <w:pPr>
+              <w:pStyle w:val="Compact"/>
+              <w:jc w:val="left"/>
+            </w:pPr>
+            <w:r>
               <w:t xml:space="preserve">1148.71</w:t>
             </w:r>
           </w:p>
@@ -2409,6 +2590,18 @@
               <w:jc w:val="left"/>
             </w:pPr>
             <w:r>
+              <w:t xml:space="preserve">cbind(traps_occupied, traps_empty) ~ poly(elevation_mean, 2) + seasons + poly(elevation_mean, 2):seasons</w:t>
+            </w:r>
+          </w:p>
+        </w:tc>
+        <w:tc>
+          <w:tcPr/>
+          <w:p>
+            <w:pPr>
+              <w:pStyle w:val="Compact"/>
+              <w:jc w:val="left"/>
+            </w:pPr>
+            <w:r>
               <w:t xml:space="preserve">1145.76</w:t>
             </w:r>
           </w:p>
@@ -2567,6 +2760,18 @@
               <w:jc w:val="left"/>
             </w:pPr>
             <w:r>
+              <w:t xml:space="preserve">cbind(traps_occupied, traps_empty) ~ regions + seasons</w:t>
+            </w:r>
+          </w:p>
+        </w:tc>
+        <w:tc>
+          <w:tcPr/>
+          <w:p>
+            <w:pPr>
+              <w:pStyle w:val="Compact"/>
+              <w:jc w:val="left"/>
+            </w:pPr>
+            <w:r>
               <w:t xml:space="preserve">1338.18</w:t>
             </w:r>
           </w:p>
@@ -2725,6 +2930,18 @@
               <w:jc w:val="left"/>
             </w:pPr>
             <w:r>
+              <w:t xml:space="preserve">cbind(traps_occupied, traps_empty) ~ regions + seasons + regions:seasons</w:t>
+            </w:r>
+          </w:p>
+        </w:tc>
+        <w:tc>
+          <w:tcPr/>
+          <w:p>
+            <w:pPr>
+              <w:pStyle w:val="Compact"/>
+              <w:jc w:val="left"/>
+            </w:pPr>
+            <w:r>
               <w:t xml:space="preserve">1331.59</w:t>
             </w:r>
           </w:p>
@@ -2883,6 +3100,18 @@
               <w:jc w:val="left"/>
             </w:pPr>
             <w:r>
+              <w:t xml:space="preserve">cbind(traps_occupied, traps_empty) ~ bait_type + poly(elevation_mean, 2) + regions</w:t>
+            </w:r>
+          </w:p>
+        </w:tc>
+        <w:tc>
+          <w:tcPr/>
+          <w:p>
+            <w:pPr>
+              <w:pStyle w:val="Compact"/>
+              <w:jc w:val="left"/>
+            </w:pPr>
+            <w:r>
               <w:t xml:space="preserve">1087.27</w:t>
             </w:r>
           </w:p>
@@ -3029,7 +3258,19 @@
               <w:jc w:val="left"/>
             </w:pPr>
             <w:r>
-              <w:t xml:space="preserve">bait type * elevation + region</w:t>
+              <w:t xml:space="preserve">(bait type * elevation) + region</w:t>
+            </w:r>
+          </w:p>
+        </w:tc>
+        <w:tc>
+          <w:tcPr/>
+          <w:p>
+            <w:pPr>
+              <w:pStyle w:val="Compact"/>
+              <w:jc w:val="left"/>
+            </w:pPr>
+            <w:r>
+              <w:t xml:space="preserve">cbind(traps_occupied, traps_empty) ~ bait_type + poly(elevation_mean, 2) + regions + bait_type:poly(elevation_mean, 2)</w:t>
             </w:r>
           </w:p>
         </w:tc>
@@ -3187,7 +3428,19 @@
               <w:jc w:val="left"/>
             </w:pPr>
             <w:r>
-              <w:t xml:space="preserve">bait type + elevation * region</w:t>
+              <w:t xml:space="preserve">(bait type + elevation) * region</w:t>
+            </w:r>
+          </w:p>
+        </w:tc>
+        <w:tc>
+          <w:tcPr/>
+          <w:p>
+            <w:pPr>
+              <w:pStyle w:val="Compact"/>
+              <w:jc w:val="left"/>
+            </w:pPr>
+            <w:r>
+              <w:t xml:space="preserve">cbind(traps_occupied, traps_empty) ~ bait_type + poly(elevation_mean, 2) + regions + bait_type:regions + poly(elevation_mean, 2):regions</w:t>
             </w:r>
           </w:p>
         </w:tc>
@@ -3357,6 +3610,18 @@
               <w:jc w:val="left"/>
             </w:pPr>
             <w:r>
+              <w:t xml:space="preserve">cbind(traps_occupied, traps_empty) ~ bait_type + poly(elevation_mean, 2) + regions + bait_type:poly(elevation_mean, 2) + bait_type:regions + poly(elevation_mean, 2):regions + bait_type:poly(elevation_mean, 2):regions</w:t>
+            </w:r>
+          </w:p>
+        </w:tc>
+        <w:tc>
+          <w:tcPr/>
+          <w:p>
+            <w:pPr>
+              <w:pStyle w:val="Compact"/>
+              <w:jc w:val="left"/>
+            </w:pPr>
+            <w:r>
               <w:t xml:space="preserve">1148.82</w:t>
             </w:r>
           </w:p>
@@ -3515,6 +3780,18 @@
               <w:jc w:val="left"/>
             </w:pPr>
             <w:r>
+              <w:t xml:space="preserve">cbind(traps_occupied, traps_empty) ~ bait_type + poly(elevation_mean, 2) + seasons</w:t>
+            </w:r>
+          </w:p>
+        </w:tc>
+        <w:tc>
+          <w:tcPr/>
+          <w:p>
+            <w:pPr>
+              <w:pStyle w:val="Compact"/>
+              <w:jc w:val="left"/>
+            </w:pPr>
+            <w:r>
               <w:t xml:space="preserve">1085.55</w:t>
             </w:r>
           </w:p>
@@ -3661,7 +3938,19 @@
               <w:jc w:val="left"/>
             </w:pPr>
             <w:r>
-              <w:t xml:space="preserve">bait type * elevation + season</w:t>
+              <w:t xml:space="preserve">(bait type * elevation) + season</w:t>
+            </w:r>
+          </w:p>
+        </w:tc>
+        <w:tc>
+          <w:tcPr/>
+          <w:p>
+            <w:pPr>
+              <w:pStyle w:val="Compact"/>
+              <w:jc w:val="left"/>
+            </w:pPr>
+            <w:r>
+              <w:t xml:space="preserve">cbind(traps_occupied, traps_empty) ~ bait_type + poly(elevation_mean, 2) + seasons + bait_type:poly(elevation_mean, 2)</w:t>
             </w:r>
           </w:p>
         </w:tc>
@@ -3819,7 +4108,19 @@
               <w:jc w:val="left"/>
             </w:pPr>
             <w:r>
-              <w:t xml:space="preserve">bait type + elevation * season</w:t>
+              <w:t xml:space="preserve">(bait type + elevation) * season</w:t>
+            </w:r>
+          </w:p>
+        </w:tc>
+        <w:tc>
+          <w:tcPr/>
+          <w:p>
+            <w:pPr>
+              <w:pStyle w:val="Compact"/>
+              <w:jc w:val="left"/>
+            </w:pPr>
+            <w:r>
+              <w:t xml:space="preserve">cbind(traps_occupied, traps_empty) ~ bait_type + poly(elevation_mean, 2) + seasons + bait_type:seasons + poly(elevation_mean, 2):seasons</w:t>
             </w:r>
           </w:p>
         </w:tc>
@@ -3989,6 +4290,18 @@
               <w:jc w:val="left"/>
             </w:pPr>
             <w:r>
+              <w:t xml:space="preserve">cbind(traps_occupied, traps_empty) ~ bait_type + poly(elevation_mean, 2) + seasons + bait_type:poly(elevation_mean, 2) + bait_type:seasons + poly(elevation_mean, 2):seasons + bait_type:poly(elevation_mean, 2):seasons</w:t>
+            </w:r>
+          </w:p>
+        </w:tc>
+        <w:tc>
+          <w:tcPr/>
+          <w:p>
+            <w:pPr>
+              <w:pStyle w:val="Compact"/>
+              <w:jc w:val="left"/>
+            </w:pPr>
+            <w:r>
               <w:t xml:space="preserve">1116.64</w:t>
             </w:r>
           </w:p>
@@ -4147,6 +4460,18 @@
               <w:jc w:val="left"/>
             </w:pPr>
             <w:r>
+              <w:t xml:space="preserve">cbind(traps_occupied, traps_empty) ~ poly(elevation_mean, 2) + regions + seasons</w:t>
+            </w:r>
+          </w:p>
+        </w:tc>
+        <w:tc>
+          <w:tcPr/>
+          <w:p>
+            <w:pPr>
+              <w:pStyle w:val="Compact"/>
+              <w:jc w:val="left"/>
+            </w:pPr>
+            <w:r>
               <w:t xml:space="preserve">1152.35</w:t>
             </w:r>
           </w:p>
@@ -4293,7 +4618,19 @@
               <w:jc w:val="left"/>
             </w:pPr>
             <w:r>
-              <w:t xml:space="preserve">elevation * region + season</w:t>
+              <w:t xml:space="preserve">(elevation * region) + season</w:t>
+            </w:r>
+          </w:p>
+        </w:tc>
+        <w:tc>
+          <w:tcPr/>
+          <w:p>
+            <w:pPr>
+              <w:pStyle w:val="Compact"/>
+              <w:jc w:val="left"/>
+            </w:pPr>
+            <w:r>
+              <w:t xml:space="preserve">cbind(traps_occupied, traps_empty) ~ poly(elevation_mean, 2) + regions + seasons + poly(elevation_mean, 2):regions</w:t>
             </w:r>
           </w:p>
         </w:tc>
@@ -4451,7 +4788,19 @@
               <w:jc w:val="left"/>
             </w:pPr>
             <w:r>
-              <w:t xml:space="preserve">elevation + region * season</w:t>
+              <w:t xml:space="preserve">(elevation + region) * season</w:t>
+            </w:r>
+          </w:p>
+        </w:tc>
+        <w:tc>
+          <w:tcPr/>
+          <w:p>
+            <w:pPr>
+              <w:pStyle w:val="Compact"/>
+              <w:jc w:val="left"/>
+            </w:pPr>
+            <w:r>
+              <w:t xml:space="preserve">cbind(traps_occupied, traps_empty) ~ poly(elevation_mean, 2) + regions + seasons + poly(elevation_mean, 2):seasons + regions:seasons</w:t>
             </w:r>
           </w:p>
         </w:tc>
@@ -4621,6 +4970,18 @@
               <w:jc w:val="left"/>
             </w:pPr>
             <w:r>
+              <w:t xml:space="preserve">cbind(traps_occupied, traps_empty) ~ poly(elevation_mean, 2) + regions + seasons + poly(elevation_mean, 2):regions + poly(elevation_mean, 2):seasons + regions:seasons + poly(elevation_mean, 2):regions:seasons</w:t>
+            </w:r>
+          </w:p>
+        </w:tc>
+        <w:tc>
+          <w:tcPr/>
+          <w:p>
+            <w:pPr>
+              <w:pStyle w:val="Compact"/>
+              <w:jc w:val="left"/>
+            </w:pPr>
+            <w:r>
               <w:t xml:space="preserve">1131.05</w:t>
             </w:r>
           </w:p>
@@ -4779,6 +5140,18 @@
               <w:jc w:val="left"/>
             </w:pPr>
             <w:r>
+              <w:t xml:space="preserve">cbind(traps_occupied, traps_empty) ~ bait_type + regions + seasons</w:t>
+            </w:r>
+          </w:p>
+        </w:tc>
+        <w:tc>
+          <w:tcPr/>
+          <w:p>
+            <w:pPr>
+              <w:pStyle w:val="Compact"/>
+              <w:jc w:val="left"/>
+            </w:pPr>
+            <w:r>
               <w:t xml:space="preserve">1307.35</w:t>
             </w:r>
           </w:p>
@@ -4925,7 +5298,19 @@
               <w:jc w:val="left"/>
             </w:pPr>
             <w:r>
-              <w:t xml:space="preserve">bait type * region + season</w:t>
+              <w:t xml:space="preserve">(bait type * region) + season</w:t>
+            </w:r>
+          </w:p>
+        </w:tc>
+        <w:tc>
+          <w:tcPr/>
+          <w:p>
+            <w:pPr>
+              <w:pStyle w:val="Compact"/>
+              <w:jc w:val="left"/>
+            </w:pPr>
+            <w:r>
+              <w:t xml:space="preserve">cbind(traps_occupied, traps_empty) ~ bait_type + regions + seasons + bait_type:regions</w:t>
             </w:r>
           </w:p>
         </w:tc>
@@ -5083,7 +5468,19 @@
               <w:jc w:val="left"/>
             </w:pPr>
             <w:r>
-              <w:t xml:space="preserve">bait type + region * season</w:t>
+              <w:t xml:space="preserve">(bait type + region) * season</w:t>
+            </w:r>
+          </w:p>
+        </w:tc>
+        <w:tc>
+          <w:tcPr/>
+          <w:p>
+            <w:pPr>
+              <w:pStyle w:val="Compact"/>
+              <w:jc w:val="left"/>
+            </w:pPr>
+            <w:r>
+              <w:t xml:space="preserve">cbind(traps_occupied, traps_empty) ~ bait_type + regions + seasons + bait_type:seasons + regions:seasons</w:t>
             </w:r>
           </w:p>
         </w:tc>
@@ -5253,6 +5650,18 @@
               <w:jc w:val="left"/>
             </w:pPr>
             <w:r>
+              <w:t xml:space="preserve">cbind(traps_occupied, traps_empty) ~ bait_type + regions + seasons + bait_type:regions + bait_type:seasons + regions:seasons + bait_type:regions:seasons</w:t>
+            </w:r>
+          </w:p>
+        </w:tc>
+        <w:tc>
+          <w:tcPr/>
+          <w:p>
+            <w:pPr>
+              <w:pStyle w:val="Compact"/>
+              <w:jc w:val="left"/>
+            </w:pPr>
+            <w:r>
               <w:t xml:space="preserve">1334.83</w:t>
             </w:r>
           </w:p>
@@ -5411,6 +5820,18 @@
               <w:jc w:val="left"/>
             </w:pPr>
             <w:r>
+              <w:t xml:space="preserve">cbind(traps_occupied, traps_empty) ~ bait_type + poly(elevation_mean, 2) + regions + seasons</w:t>
+            </w:r>
+          </w:p>
+        </w:tc>
+        <w:tc>
+          <w:tcPr/>
+          <w:p>
+            <w:pPr>
+              <w:pStyle w:val="Compact"/>
+              <w:jc w:val="left"/>
+            </w:pPr>
+            <w:r>
               <w:t xml:space="preserve">1089.38</w:t>
             </w:r>
           </w:p>
@@ -5557,7 +5978,19 @@
               <w:jc w:val="left"/>
             </w:pPr>
             <w:r>
-              <w:t xml:space="preserve">bait type * elevation + region + season</w:t>
+              <w:t xml:space="preserve">(bait type * elevation) + region + season</w:t>
+            </w:r>
+          </w:p>
+        </w:tc>
+        <w:tc>
+          <w:tcPr/>
+          <w:p>
+            <w:pPr>
+              <w:pStyle w:val="Compact"/>
+              <w:jc w:val="left"/>
+            </w:pPr>
+            <w:r>
+              <w:t xml:space="preserve">cbind(traps_occupied, traps_empty) ~ bait_type + poly(elevation_mean, 2) + regions + seasons + bait_type:poly(elevation_mean, 2)</w:t>
             </w:r>
           </w:p>
         </w:tc>
@@ -5715,7 +6148,19 @@
               <w:jc w:val="left"/>
             </w:pPr>
             <w:r>
-              <w:t xml:space="preserve">bait type + elevation * region + season</w:t>
+              <w:t xml:space="preserve">((bait type + elevation) * region) + season</w:t>
+            </w:r>
+          </w:p>
+        </w:tc>
+        <w:tc>
+          <w:tcPr/>
+          <w:p>
+            <w:pPr>
+              <w:pStyle w:val="Compact"/>
+              <w:jc w:val="left"/>
+            </w:pPr>
+            <w:r>
+              <w:t xml:space="preserve">cbind(traps_occupied, traps_empty) ~ bait_type + poly(elevation_mean, 2) + regions + seasons + bait_type:regions + poly(elevation_mean, 2):regions</w:t>
             </w:r>
           </w:p>
         </w:tc>
@@ -5873,7 +6318,19 @@
               <w:jc w:val="left"/>
             </w:pPr>
             <w:r>
-              <w:t xml:space="preserve">bait type + elevation + region * season</w:t>
+              <w:t xml:space="preserve">((bait type + elevation) + region) * season</w:t>
+            </w:r>
+          </w:p>
+        </w:tc>
+        <w:tc>
+          <w:tcPr/>
+          <w:p>
+            <w:pPr>
+              <w:pStyle w:val="Compact"/>
+              <w:jc w:val="left"/>
+            </w:pPr>
+            <w:r>
+              <w:t xml:space="preserve">cbind(traps_occupied, traps_empty) ~ bait_type + poly(elevation_mean, 2) + regions + seasons + bait_type:seasons + poly(elevation_mean, 2):seasons + regions:seasons</w:t>
             </w:r>
           </w:p>
         </w:tc>
@@ -6031,7 +6488,19 @@
               <w:jc w:val="left"/>
             </w:pPr>
             <w:r>
-              <w:t xml:space="preserve">bait type * elevation * region + season</w:t>
+              <w:t xml:space="preserve">(bait type * elevation * region) + season</w:t>
+            </w:r>
+          </w:p>
+        </w:tc>
+        <w:tc>
+          <w:tcPr/>
+          <w:p>
+            <w:pPr>
+              <w:pStyle w:val="Compact"/>
+              <w:jc w:val="left"/>
+            </w:pPr>
+            <w:r>
+              <w:t xml:space="preserve">cbind(traps_occupied, traps_empty) ~ bait_type + poly(elevation_mean, 2) + regions + seasons + bait_type:poly(elevation_mean, 2) + bait_type:regions + poly(elevation_mean, 2):regions + bait_type:poly(elevation_mean, 2):regions</w:t>
             </w:r>
           </w:p>
         </w:tc>
@@ -6189,7 +6658,19 @@
               <w:jc w:val="left"/>
             </w:pPr>
             <w:r>
-              <w:t xml:space="preserve">bait type * elevation + region * season</w:t>
+              <w:t xml:space="preserve">((bait type * elevation) + region) * season</w:t>
+            </w:r>
+          </w:p>
+        </w:tc>
+        <w:tc>
+          <w:tcPr/>
+          <w:p>
+            <w:pPr>
+              <w:pStyle w:val="Compact"/>
+              <w:jc w:val="left"/>
+            </w:pPr>
+            <w:r>
+              <w:t xml:space="preserve">cbind(traps_occupied, traps_empty) ~ bait_type + poly(elevation_mean, 2) + regions + seasons + bait_type:poly(elevation_mean, 2) + bait_type:seasons + poly(elevation_mean, 2):seasons + regions:seasons + bait_type:poly(elevation_mean, 2):seasons</w:t>
             </w:r>
           </w:p>
         </w:tc>
@@ -6347,7 +6828,19 @@
               <w:jc w:val="left"/>
             </w:pPr>
             <w:r>
-              <w:t xml:space="preserve">bait type + elevation * region * season</w:t>
+              <w:t xml:space="preserve">(bait type + elevation) * region * season</w:t>
+            </w:r>
+          </w:p>
+        </w:tc>
+        <w:tc>
+          <w:tcPr/>
+          <w:p>
+            <w:pPr>
+              <w:pStyle w:val="Compact"/>
+              <w:jc w:val="left"/>
+            </w:pPr>
+            <w:r>
+              <w:t xml:space="preserve">cbind(traps_occupied, traps_empty) ~ bait_type + poly(elevation_mean, 2) + regions + seasons + bait_type:regions + poly(elevation_mean, 2):regions + bait_type:seasons + poly(elevation_mean, 2):seasons + regions:seasons + bait_type:regions:seasons + poly(elevation_mean, 2):regions:seasons</w:t>
             </w:r>
           </w:p>
         </w:tc>
@@ -6506,6 +6999,18 @@
             </w:pPr>
             <w:r>
               <w:t xml:space="preserve">bait type * elevation * region * season</w:t>
+            </w:r>
+          </w:p>
+        </w:tc>
+        <w:tc>
+          <w:tcPr/>
+          <w:p>
+            <w:pPr>
+              <w:pStyle w:val="Compact"/>
+              <w:jc w:val="left"/>
+            </w:pPr>
+            <w:r>
+              <w:t xml:space="preserve">cbind(traps_occupied, traps_empty) ~ bait_type + poly(elevation_mean, 2) + regions + seasons + bait_type:poly(elevation_mean, 2) + bait_type:regions + poly(elevation_mean, 2):regions + bait_type:seasons + poly(elevation_mean, 2):seasons + regions:seasons + bait_type:poly(elevation_mean, 2):regions + bait_type:poly(elevation_mean, 2):seasons + bait_type:regions:seasons + poly(elevation_mean, 2):regions:seasons + bait_type:poly(elevation_mean, 2):regions:seasons</w:t>
             </w:r>
           </w:p>
         </w:tc>

</xml_diff>